<commit_message>
Fixed a bug looking at class assignment names.  Resulted from new assignment naming scheme related to Github classroom downloading.
</commit_message>
<xml_diff>
--- a/6700/TDDAnalysis/TA Auto Grader.docx
+++ b/6700/TDDAnalysis/TA Auto Grader.docx
@@ -755,8 +755,6 @@
         </w:rPr>
         <w:t xml:space="preserve">It will be placed in the subdirectory that contains the TA Tests.  </w:t>
       </w:r>
-      <w:bookmarkStart w:id="0" w:name="_GoBack"/>
-      <w:bookmarkEnd w:id="0"/>
       <w:r>
         <w:rPr>
           <w:rFonts w:cstheme="minorHAnsi"/>
@@ -970,15 +968,12 @@
                           </w:p>
                           <w:p>
                             <w:r>
-                              <w:t xml:space="preserve">- {'error': 'no </w:t>
-                            </w:r>
-                            <w:proofErr w:type="gramStart"/>
-                            <w:r>
-                              <w:t>op  is</w:t>
-                            </w:r>
-                            <w:proofErr w:type="gramEnd"/>
-                            <w:r>
-                              <w:t xml:space="preserve"> specified',</w:t>
+                              <w:t xml:space="preserve">- {'error': 'no op </w:t>
+                            </w:r>
+                            <w:bookmarkStart w:id="0" w:name="_GoBack"/>
+                            <w:bookmarkEnd w:id="0"/>
+                            <w:r>
+                              <w:t>is specified',</w:t>
                             </w:r>
                           </w:p>
                           <w:p>
@@ -1058,8 +1053,11 @@
           </mc:Choice>
           <mc:Fallback>
             <w:pict>
-              <v:shape w14:anchorId="5D9D00D7" id="Text Box 3" o:spid="_x0000_s1027" type="#_x0000_t202" style="position:absolute;margin-left:0;margin-top:0;width:2in;height:2in;z-index:251661312;visibility:visible;mso-wrap-style:none;mso-height-percent:0;mso-wrap-distance-left:9pt;mso-wrap-distance-top:0;mso-wrap-distance-right:9pt;mso-wrap-distance-bottom:0;mso-position-horizontal:absolute;mso-position-horizontal-relative:text;mso-position-vertical:absolute;mso-position-vertical-relative:text;mso-height-percent:0;mso-height-relative:margin;v-text-anchor:top" o:gfxdata="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" filled="f" strokeweight=".5pt">
-                <v:fill o:detectmouseclick="t"/>
+              <v:shapetype w14:anchorId="6898F9AA" id="_x0000_t202" coordsize="21600,21600" o:spt="202" path="m,l,21600r21600,l21600,xe">
+                <v:stroke joinstyle="miter"/>
+                <v:path gradientshapeok="t" o:connecttype="rect"/>
+              </v:shapetype>
+              <v:shape id="Text Box 3" o:spid="_x0000_s1027" type="#_x0000_t202" style="position:absolute;margin-left:0;margin-top:0;width:2in;height:2in;z-index:251661312;visibility:visible;mso-wrap-style:none;mso-height-percent:0;mso-wrap-distance-left:9pt;mso-wrap-distance-top:0;mso-wrap-distance-right:9pt;mso-wrap-distance-bottom:0;mso-position-horizontal:absolute;mso-position-horizontal-relative:text;mso-position-vertical:absolute;mso-position-vertical-relative:text;mso-height-percent:0;mso-height-relative:margin;v-text-anchor:top" o:gfxdata="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" filled="f" strokeweight=".5pt">
                 <v:textbox style="mso-fit-shape-to-text:t">
                   <w:txbxContent>
                     <w:p>
@@ -1115,10 +1113,7 @@
                     </w:p>
                     <w:p>
                       <w:r>
-                        <w:t>test_100_960_ShouldReturnErrorOnValidInvalidKeyValuePair (convertString2DictionaryTest.conve</w:t>
-                      </w:r>
-                      <w:r>
-                        <w:t>rtString2DictionaryTest) ... ok</w:t>
+                        <w:t>test_100_960_ShouldReturnErrorOnValidInvalidKeyValuePair (convertString2DictionaryTest.convertString2DictionaryTest) ... ok</w:t>
                       </w:r>
                     </w:p>
                     <w:p>
@@ -1145,13 +1140,8 @@
                       </w:r>
                     </w:p>
                     <w:p>
-                      <w:proofErr w:type="spellStart"/>
-                      <w:r>
-                        <w:t>Traceback</w:t>
-                      </w:r>
-                      <w:proofErr w:type="spellEnd"/>
-                      <w:r>
-                        <w:t xml:space="preserve"> (most recent call last):</w:t>
+                      <w:r>
+                        <w:t>Traceback (most recent call last):</w:t>
                       </w:r>
                     </w:p>
                     <w:p>
@@ -1218,15 +1208,12 @@
                     </w:p>
                     <w:p>
                       <w:r>
-                        <w:t xml:space="preserve">- {'error': 'no </w:t>
-                      </w:r>
-                      <w:proofErr w:type="gramStart"/>
-                      <w:r>
-                        <w:t>op  is</w:t>
-                      </w:r>
-                      <w:proofErr w:type="gramEnd"/>
-                      <w:r>
-                        <w:t xml:space="preserve"> specified',</w:t>
+                        <w:t xml:space="preserve">- {'error': 'no op </w:t>
+                      </w:r>
+                      <w:bookmarkStart w:id="1" w:name="_GoBack"/>
+                      <w:bookmarkEnd w:id="1"/>
+                      <w:r>
+                        <w:t>is specified',</w:t>
                       </w:r>
                     </w:p>
                     <w:p>

</xml_diff>